<commit_message>
fix typos and add my login
</commit_message>
<xml_diff>
--- a/doc/Dokumentacia.docx
+++ b/doc/Dokumentacia.docx
@@ -1,10 +1,10 @@
 
 <file path=word/document.xml><?xml version="1.0" encoding="utf-8"?>
-<w:document xmlns:wpc="http://schemas.microsoft.com/office/word/2010/wordprocessingCanvas" xmlns:cx="http://schemas.microsoft.com/office/drawing/2014/chartex" xmlns:cx1="http://schemas.microsoft.com/office/drawing/2015/9/8/chartex" xmlns:cx2="http://schemas.microsoft.com/office/drawing/2015/10/21/chartex" xmlns:cx3="http://schemas.microsoft.com/office/drawing/2016/5/9/chartex" xmlns:cx4="http://schemas.microsoft.com/office/drawing/2016/5/10/chartex" xmlns:cx5="http://schemas.microsoft.com/office/drawing/2016/5/11/chartex" xmlns:cx6="http://schemas.microsoft.com/office/drawing/2016/5/12/chartex" xmlns:cx7="http://schemas.microsoft.com/office/drawing/2016/5/13/chartex" xmlns:cx8="http://schemas.microsoft.com/office/drawing/2016/5/14/chartex" xmlns:mc="http://schemas.openxmlformats.org/markup-compatibility/2006" xmlns:aink="http://schemas.microsoft.com/office/drawing/2016/ink" xmlns:am3d="http://schemas.microsoft.com/office/drawing/2017/model3d" xmlns:o="urn:schemas-microsoft-com:office:office" xmlns:oel="http://schemas.microsoft.com/office/2019/extlst" xmlns:r="http://schemas.openxmlformats.org/officeDocument/2006/relationships" xmlns:m="http://schemas.openxmlformats.org/officeDocument/2006/math" xmlns:v="urn:schemas-microsoft-com:vml" xmlns:wp14="http://schemas.microsoft.com/office/word/2010/wordprocessingDrawing" xmlns:wp="http://schemas.openxmlformats.org/drawingml/2006/wordprocessingDrawing" xmlns:w10="urn:schemas-microsoft-com:office:word" xmlns:w="http://schemas.openxmlformats.org/wordprocessingml/2006/main" xmlns:w14="http://schemas.microsoft.com/office/word/2010/wordml" xmlns:w15="http://schemas.microsoft.com/office/word/2012/wordml" xmlns:w16cex="http://schemas.microsoft.com/office/word/2018/wordml/cex" xmlns:w16cid="http://schemas.microsoft.com/office/word/2016/wordml/cid" xmlns:w16="http://schemas.microsoft.com/office/word/2018/wordml" xmlns:w16sdtdh="http://schemas.microsoft.com/office/word/2020/wordml/sdtdatahash" xmlns:w16se="http://schemas.microsoft.com/office/word/2015/wordml/symex" xmlns:wpg="http://schemas.microsoft.com/office/word/2010/wordprocessingGroup" xmlns:wpi="http://schemas.microsoft.com/office/word/2010/wordprocessingInk" xmlns:wne="http://schemas.microsoft.com/office/word/2006/wordml" xmlns:wps="http://schemas.microsoft.com/office/word/2010/wordprocessingShape" mc:Ignorable="w14 w15 w16se w16cid w16 w16cex w16sdtdh wp14">
+<w:document xmlns:wpc="http://schemas.microsoft.com/office/word/2010/wordprocessingCanvas" xmlns:cx="http://schemas.microsoft.com/office/drawing/2014/chartex" xmlns:cx1="http://schemas.microsoft.com/office/drawing/2015/9/8/chartex" xmlns:cx2="http://schemas.microsoft.com/office/drawing/2015/10/21/chartex" xmlns:cx3="http://schemas.microsoft.com/office/drawing/2016/5/9/chartex" xmlns:cx4="http://schemas.microsoft.com/office/drawing/2016/5/10/chartex" xmlns:cx5="http://schemas.microsoft.com/office/drawing/2016/5/11/chartex" xmlns:cx6="http://schemas.microsoft.com/office/drawing/2016/5/12/chartex" xmlns:cx7="http://schemas.microsoft.com/office/drawing/2016/5/13/chartex" xmlns:cx8="http://schemas.microsoft.com/office/drawing/2016/5/14/chartex" xmlns:mc="http://schemas.openxmlformats.org/markup-compatibility/2006" xmlns:aink="http://schemas.microsoft.com/office/drawing/2016/ink" xmlns:am3d="http://schemas.microsoft.com/office/drawing/2017/model3d" xmlns:o="urn:schemas-microsoft-com:office:office" xmlns:r="http://schemas.openxmlformats.org/officeDocument/2006/relationships" xmlns:m="http://schemas.openxmlformats.org/officeDocument/2006/math" xmlns:v="urn:schemas-microsoft-com:vml" xmlns:wp14="http://schemas.microsoft.com/office/word/2010/wordprocessingDrawing" xmlns:wp="http://schemas.openxmlformats.org/drawingml/2006/wordprocessingDrawing" xmlns:w10="urn:schemas-microsoft-com:office:word" xmlns:w="http://schemas.openxmlformats.org/wordprocessingml/2006/main" xmlns:w14="http://schemas.microsoft.com/office/word/2010/wordml" xmlns:w15="http://schemas.microsoft.com/office/word/2012/wordml" xmlns:w16cex="http://schemas.microsoft.com/office/word/2018/wordml/cex" xmlns:w16cid="http://schemas.microsoft.com/office/word/2016/wordml/cid" xmlns:w16="http://schemas.microsoft.com/office/word/2018/wordml" xmlns:w16sdtdh="http://schemas.microsoft.com/office/word/2020/wordml/sdtdatahash" xmlns:w16se="http://schemas.microsoft.com/office/word/2015/wordml/symex" xmlns:wpg="http://schemas.microsoft.com/office/word/2010/wordprocessingGroup" xmlns:wpi="http://schemas.microsoft.com/office/word/2010/wordprocessingInk" xmlns:wne="http://schemas.microsoft.com/office/word/2006/wordml" xmlns:wps="http://schemas.microsoft.com/office/word/2010/wordprocessingShape" mc:Ignorable="w14 w15 w16se w16cid w16 w16cex w16sdtdh wp14">
   <w:body>
     <w:p>
       <w:pPr>
-        <w:pStyle w:val="Nzov"/>
+        <w:pStyle w:val="Title"/>
         <w:jc w:val="center"/>
         <w:rPr>
           <w:sz w:val="44"/>
@@ -28,7 +28,7 @@
     </w:p>
     <w:p>
       <w:pPr>
-        <w:pStyle w:val="Podtitul"/>
+        <w:pStyle w:val="Subtitle"/>
         <w:jc w:val="center"/>
       </w:pPr>
       <w:r>
@@ -48,9 +48,6 @@
         <w:t xml:space="preserve"> Šimon Šesták </w:t>
       </w:r>
       <w:r>
-        <w:rPr>
-          <w:lang w:val="en-US"/>
-        </w:rPr>
         <w:t>(</w:t>
       </w:r>
       <w:r>
@@ -58,19 +55,19 @@
       </w:r>
       <w:r>
         <w:br/>
-        <w:t xml:space="preserve">Jozef TODO </w:t>
-      </w:r>
-      <w:r>
-        <w:rPr>
-          <w:lang w:val="en-US"/>
-        </w:rPr>
+        <w:t>Jozef</w:t>
+      </w:r>
+      <w:r>
+        <w:t xml:space="preserve"> Karabelly</w:t>
+      </w:r>
+      <w:r>
+        <w:t xml:space="preserve"> </w:t>
+      </w:r>
+      <w:r>
         <w:t>(</w:t>
       </w:r>
       <w:r>
-        <w:t>x</w:t>
-      </w:r>
-      <w:r>
-        <w:t>login00</w:t>
+        <w:t>xkarab03</w:t>
       </w:r>
       <w:r>
         <w:t>)</w:t>
@@ -78,7 +75,7 @@
     </w:p>
     <w:p>
       <w:pPr>
-        <w:pStyle w:val="Nadpis1"/>
+        <w:pStyle w:val="Heading1"/>
       </w:pPr>
       <w:r>
         <w:t>Úvod</w:t>
@@ -125,7 +122,7 @@
     </w:p>
     <w:p>
       <w:pPr>
-        <w:pStyle w:val="Nadpis1"/>
+        <w:pStyle w:val="Heading1"/>
       </w:pPr>
       <w:r>
         <w:t>Implementácia</w:t>
@@ -138,11 +135,9 @@
       <w:r>
         <w:t xml:space="preserve"> sa </w:t>
       </w:r>
-      <w:proofErr w:type="spellStart"/>
-      <w:r>
-        <w:t>dohdli</w:t>
-      </w:r>
-      <w:proofErr w:type="spellEnd"/>
+      <w:r>
+        <w:t>dohodli</w:t>
+      </w:r>
       <w:r>
         <w:t xml:space="preserve"> že pre </w:t>
       </w:r>
@@ -162,11 +157,9 @@
       <w:r>
         <w:t xml:space="preserve"> a </w:t>
       </w:r>
-      <w:proofErr w:type="spellStart"/>
-      <w:r>
-        <w:t>násldne</w:t>
-      </w:r>
-      <w:proofErr w:type="spellEnd"/>
+      <w:r>
+        <w:t>následne</w:t>
+      </w:r>
       <w:r>
         <w:t xml:space="preserve"> sme</w:t>
       </w:r>
@@ -247,11 +240,9 @@
       <w:r>
         <w:t xml:space="preserve">Našim </w:t>
       </w:r>
-      <w:proofErr w:type="spellStart"/>
-      <w:r>
-        <w:t>ďaľším</w:t>
-      </w:r>
-      <w:proofErr w:type="spellEnd"/>
+      <w:r>
+        <w:t>ďalším</w:t>
+      </w:r>
       <w:r>
         <w:t xml:space="preserve"> krokom bol </w:t>
       </w:r>
@@ -434,6 +425,9 @@
         <w:jc w:val="center"/>
       </w:pPr>
       <w:r>
+        <w:rPr>
+          <w:noProof/>
+        </w:rPr>
         <w:lastRenderedPageBreak/>
         <w:drawing>
           <wp:inline distT="0" distB="0" distL="0" distR="0" wp14:anchorId="6E59077D" wp14:editId="688125A4">
@@ -474,27 +468,40 @@
     </w:p>
     <w:p>
       <w:pPr>
-        <w:pStyle w:val="Popis"/>
+        <w:pStyle w:val="Caption"/>
         <w:jc w:val="center"/>
       </w:pPr>
       <w:r>
         <w:t xml:space="preserve">Obrázok </w:t>
       </w:r>
-      <w:fldSimple w:instr=" SEQ Obrázok \* ARABIC ">
-        <w:r>
-          <w:rPr>
-            <w:noProof/>
-          </w:rPr>
-          <w:t>1</w:t>
-        </w:r>
-      </w:fldSimple>
+      <w:r>
+        <w:fldChar w:fldCharType="begin"/>
+      </w:r>
+      <w:r>
+        <w:instrText xml:space="preserve"> SEQ Obrázok \* ARABIC </w:instrText>
+      </w:r>
+      <w:r>
+        <w:fldChar w:fldCharType="separate"/>
+      </w:r>
+      <w:r>
+        <w:rPr>
+          <w:noProof/>
+        </w:rPr>
+        <w:t>1</w:t>
+      </w:r>
+      <w:r>
+        <w:rPr>
+          <w:noProof/>
+        </w:rPr>
+        <w:fldChar w:fldCharType="end"/>
+      </w:r>
       <w:r>
         <w:t xml:space="preserve"> Databázový model</w:t>
       </w:r>
     </w:p>
     <w:p>
       <w:pPr>
-        <w:pStyle w:val="Nadpis1"/>
+        <w:pStyle w:val="Heading1"/>
       </w:pPr>
       <w:r>
         <w:t>Testovanie</w:t>
@@ -522,7 +529,7 @@
     </w:p>
     <w:p>
       <w:pPr>
-        <w:pStyle w:val="Nadpis1"/>
+        <w:pStyle w:val="Heading1"/>
       </w:pPr>
       <w:r>
         <w:t>Záver</w:t>
@@ -553,7 +560,7 @@
 </file>
 
 <file path=word/numbering.xml><?xml version="1.0" encoding="utf-8"?>
-<w:numbering xmlns:wpc="http://schemas.microsoft.com/office/word/2010/wordprocessingCanvas" xmlns:cx="http://schemas.microsoft.com/office/drawing/2014/chartex" xmlns:cx1="http://schemas.microsoft.com/office/drawing/2015/9/8/chartex" xmlns:cx2="http://schemas.microsoft.com/office/drawing/2015/10/21/chartex" xmlns:cx3="http://schemas.microsoft.com/office/drawing/2016/5/9/chartex" xmlns:cx4="http://schemas.microsoft.com/office/drawing/2016/5/10/chartex" xmlns:cx5="http://schemas.microsoft.com/office/drawing/2016/5/11/chartex" xmlns:cx6="http://schemas.microsoft.com/office/drawing/2016/5/12/chartex" xmlns:cx7="http://schemas.microsoft.com/office/drawing/2016/5/13/chartex" xmlns:cx8="http://schemas.microsoft.com/office/drawing/2016/5/14/chartex" xmlns:mc="http://schemas.openxmlformats.org/markup-compatibility/2006" xmlns:aink="http://schemas.microsoft.com/office/drawing/2016/ink" xmlns:am3d="http://schemas.microsoft.com/office/drawing/2017/model3d" xmlns:o="urn:schemas-microsoft-com:office:office" xmlns:oel="http://schemas.microsoft.com/office/2019/extlst" xmlns:r="http://schemas.openxmlformats.org/officeDocument/2006/relationships" xmlns:m="http://schemas.openxmlformats.org/officeDocument/2006/math" xmlns:v="urn:schemas-microsoft-com:vml" xmlns:wp14="http://schemas.microsoft.com/office/word/2010/wordprocessingDrawing" xmlns:wp="http://schemas.openxmlformats.org/drawingml/2006/wordprocessingDrawing" xmlns:w10="urn:schemas-microsoft-com:office:word" xmlns:w="http://schemas.openxmlformats.org/wordprocessingml/2006/main" xmlns:w14="http://schemas.microsoft.com/office/word/2010/wordml" xmlns:w15="http://schemas.microsoft.com/office/word/2012/wordml" xmlns:w16cex="http://schemas.microsoft.com/office/word/2018/wordml/cex" xmlns:w16cid="http://schemas.microsoft.com/office/word/2016/wordml/cid" xmlns:w16="http://schemas.microsoft.com/office/word/2018/wordml" xmlns:w16sdtdh="http://schemas.microsoft.com/office/word/2020/wordml/sdtdatahash" xmlns:w16se="http://schemas.microsoft.com/office/word/2015/wordml/symex" xmlns:wpg="http://schemas.microsoft.com/office/word/2010/wordprocessingGroup" xmlns:wpi="http://schemas.microsoft.com/office/word/2010/wordprocessingInk" xmlns:wne="http://schemas.microsoft.com/office/word/2006/wordml" xmlns:wps="http://schemas.microsoft.com/office/word/2010/wordprocessingShape" mc:Ignorable="w14 w15 w16se w16cid w16 w16cex w16sdtdh wp14">
+<w:numbering xmlns:wpc="http://schemas.microsoft.com/office/word/2010/wordprocessingCanvas" xmlns:cx="http://schemas.microsoft.com/office/drawing/2014/chartex" xmlns:cx1="http://schemas.microsoft.com/office/drawing/2015/9/8/chartex" xmlns:cx2="http://schemas.microsoft.com/office/drawing/2015/10/21/chartex" xmlns:cx3="http://schemas.microsoft.com/office/drawing/2016/5/9/chartex" xmlns:cx4="http://schemas.microsoft.com/office/drawing/2016/5/10/chartex" xmlns:cx5="http://schemas.microsoft.com/office/drawing/2016/5/11/chartex" xmlns:cx6="http://schemas.microsoft.com/office/drawing/2016/5/12/chartex" xmlns:cx7="http://schemas.microsoft.com/office/drawing/2016/5/13/chartex" xmlns:cx8="http://schemas.microsoft.com/office/drawing/2016/5/14/chartex" xmlns:mc="http://schemas.openxmlformats.org/markup-compatibility/2006" xmlns:aink="http://schemas.microsoft.com/office/drawing/2016/ink" xmlns:am3d="http://schemas.microsoft.com/office/drawing/2017/model3d" xmlns:o="urn:schemas-microsoft-com:office:office" xmlns:r="http://schemas.openxmlformats.org/officeDocument/2006/relationships" xmlns:m="http://schemas.openxmlformats.org/officeDocument/2006/math" xmlns:v="urn:schemas-microsoft-com:vml" xmlns:wp14="http://schemas.microsoft.com/office/word/2010/wordprocessingDrawing" xmlns:wp="http://schemas.openxmlformats.org/drawingml/2006/wordprocessingDrawing" xmlns:w10="urn:schemas-microsoft-com:office:word" xmlns:w="http://schemas.openxmlformats.org/wordprocessingml/2006/main" xmlns:w14="http://schemas.microsoft.com/office/word/2010/wordml" xmlns:w15="http://schemas.microsoft.com/office/word/2012/wordml" xmlns:w16cex="http://schemas.microsoft.com/office/word/2018/wordml/cex" xmlns:w16cid="http://schemas.microsoft.com/office/word/2016/wordml/cid" xmlns:w16="http://schemas.microsoft.com/office/word/2018/wordml" xmlns:w16sdtdh="http://schemas.microsoft.com/office/word/2020/wordml/sdtdatahash" xmlns:w16se="http://schemas.microsoft.com/office/word/2015/wordml/symex" xmlns:wpg="http://schemas.microsoft.com/office/word/2010/wordprocessingGroup" xmlns:wpi="http://schemas.microsoft.com/office/word/2010/wordprocessingInk" xmlns:wne="http://schemas.microsoft.com/office/word/2006/wordml" xmlns:wps="http://schemas.microsoft.com/office/word/2010/wordprocessingShape" mc:Ignorable="w14 w15 w16se w16cid w16 w16cex w16sdtdh wp14">
   <w:abstractNum w:abstractNumId="0" w15:restartNumberingAfterBreak="0">
     <w:nsid w:val="1E486956"/>
     <w:multiLevelType w:val="hybridMultilevel"/>
@@ -1064,15 +1071,15 @@
     <w:lsdException w:name="Unresolved Mention" w:semiHidden="1" w:unhideWhenUsed="1"/>
     <w:lsdException w:name="Smart Link" w:semiHidden="1" w:unhideWhenUsed="1"/>
   </w:latentStyles>
-  <w:style w:type="paragraph" w:default="1" w:styleId="Normlny">
+  <w:style w:type="paragraph" w:default="1" w:styleId="Normal">
     <w:name w:val="Normal"/>
     <w:qFormat/>
   </w:style>
-  <w:style w:type="paragraph" w:styleId="Nadpis1">
+  <w:style w:type="paragraph" w:styleId="Heading1">
     <w:name w:val="heading 1"/>
-    <w:basedOn w:val="Normlny"/>
-    <w:next w:val="Normlny"/>
-    <w:link w:val="Nadpis1Char"/>
+    <w:basedOn w:val="Normal"/>
+    <w:next w:val="Normal"/>
+    <w:link w:val="Heading1Char"/>
     <w:uiPriority w:val="9"/>
     <w:qFormat/>
     <w:rsid w:val="00535010"/>
@@ -1089,11 +1096,11 @@
       <w:szCs w:val="32"/>
     </w:rPr>
   </w:style>
-  <w:style w:type="paragraph" w:styleId="Nadpis2">
+  <w:style w:type="paragraph" w:styleId="Heading2">
     <w:name w:val="heading 2"/>
-    <w:basedOn w:val="Normlny"/>
-    <w:next w:val="Normlny"/>
-    <w:link w:val="Nadpis2Char"/>
+    <w:basedOn w:val="Normal"/>
+    <w:next w:val="Normal"/>
+    <w:link w:val="Heading2Char"/>
     <w:uiPriority w:val="9"/>
     <w:unhideWhenUsed/>
     <w:qFormat/>
@@ -1111,13 +1118,13 @@
       <w:szCs w:val="26"/>
     </w:rPr>
   </w:style>
-  <w:style w:type="character" w:default="1" w:styleId="Predvolenpsmoodseku">
+  <w:style w:type="character" w:default="1" w:styleId="DefaultParagraphFont">
     <w:name w:val="Default Paragraph Font"/>
     <w:uiPriority w:val="1"/>
     <w:semiHidden/>
     <w:unhideWhenUsed/>
   </w:style>
-  <w:style w:type="table" w:default="1" w:styleId="Normlnatabuka">
+  <w:style w:type="table" w:default="1" w:styleId="TableNormal">
     <w:name w:val="Normal Table"/>
     <w:uiPriority w:val="99"/>
     <w:semiHidden/>
@@ -1132,16 +1139,16 @@
       </w:tblCellMar>
     </w:tblPr>
   </w:style>
-  <w:style w:type="numbering" w:default="1" w:styleId="Bezzoznamu">
+  <w:style w:type="numbering" w:default="1" w:styleId="NoList">
     <w:name w:val="No List"/>
     <w:uiPriority w:val="99"/>
     <w:semiHidden/>
     <w:unhideWhenUsed/>
   </w:style>
-  <w:style w:type="character" w:customStyle="1" w:styleId="Nadpis1Char">
-    <w:name w:val="Nadpis 1 Char"/>
-    <w:basedOn w:val="Predvolenpsmoodseku"/>
-    <w:link w:val="Nadpis1"/>
+  <w:style w:type="character" w:customStyle="1" w:styleId="Heading1Char">
+    <w:name w:val="Heading 1 Char"/>
+    <w:basedOn w:val="DefaultParagraphFont"/>
+    <w:link w:val="Heading1"/>
     <w:uiPriority w:val="9"/>
     <w:rsid w:val="00535010"/>
     <w:rPr>
@@ -1151,11 +1158,11 @@
       <w:szCs w:val="32"/>
     </w:rPr>
   </w:style>
-  <w:style w:type="paragraph" w:styleId="Nzov">
+  <w:style w:type="paragraph" w:styleId="Title">
     <w:name w:val="Title"/>
-    <w:basedOn w:val="Normlny"/>
-    <w:next w:val="Normlny"/>
-    <w:link w:val="NzovChar"/>
+    <w:basedOn w:val="Normal"/>
+    <w:next w:val="Normal"/>
+    <w:link w:val="TitleChar"/>
     <w:uiPriority w:val="10"/>
     <w:qFormat/>
     <w:rsid w:val="00535010"/>
@@ -1170,10 +1177,10 @@
       <w:szCs w:val="56"/>
     </w:rPr>
   </w:style>
-  <w:style w:type="character" w:customStyle="1" w:styleId="NzovChar">
-    <w:name w:val="Názov Char"/>
-    <w:basedOn w:val="Predvolenpsmoodseku"/>
-    <w:link w:val="Nzov"/>
+  <w:style w:type="character" w:customStyle="1" w:styleId="TitleChar">
+    <w:name w:val="Title Char"/>
+    <w:basedOn w:val="DefaultParagraphFont"/>
+    <w:link w:val="Title"/>
     <w:uiPriority w:val="10"/>
     <w:rsid w:val="00535010"/>
     <w:rPr>
@@ -1184,11 +1191,11 @@
       <w:szCs w:val="56"/>
     </w:rPr>
   </w:style>
-  <w:style w:type="paragraph" w:styleId="Podtitul">
+  <w:style w:type="paragraph" w:styleId="Subtitle">
     <w:name w:val="Subtitle"/>
-    <w:basedOn w:val="Normlny"/>
-    <w:next w:val="Normlny"/>
-    <w:link w:val="PodtitulChar"/>
+    <w:basedOn w:val="Normal"/>
+    <w:next w:val="Normal"/>
+    <w:link w:val="SubtitleChar"/>
     <w:uiPriority w:val="11"/>
     <w:qFormat/>
     <w:rsid w:val="00535010"/>
@@ -1206,10 +1213,10 @@
       <w:szCs w:val="22"/>
     </w:rPr>
   </w:style>
-  <w:style w:type="character" w:customStyle="1" w:styleId="PodtitulChar">
-    <w:name w:val="Podtitul Char"/>
-    <w:basedOn w:val="Predvolenpsmoodseku"/>
-    <w:link w:val="Podtitul"/>
+  <w:style w:type="character" w:customStyle="1" w:styleId="SubtitleChar">
+    <w:name w:val="Subtitle Char"/>
+    <w:basedOn w:val="DefaultParagraphFont"/>
+    <w:link w:val="Subtitle"/>
     <w:uiPriority w:val="11"/>
     <w:rsid w:val="00535010"/>
     <w:rPr>
@@ -1220,10 +1227,10 @@
       <w:szCs w:val="22"/>
     </w:rPr>
   </w:style>
-  <w:style w:type="character" w:customStyle="1" w:styleId="Nadpis2Char">
-    <w:name w:val="Nadpis 2 Char"/>
-    <w:basedOn w:val="Predvolenpsmoodseku"/>
-    <w:link w:val="Nadpis2"/>
+  <w:style w:type="character" w:customStyle="1" w:styleId="Heading2Char">
+    <w:name w:val="Heading 2 Char"/>
+    <w:basedOn w:val="DefaultParagraphFont"/>
+    <w:link w:val="Heading2"/>
     <w:uiPriority w:val="9"/>
     <w:rsid w:val="00920D6B"/>
     <w:rPr>
@@ -1233,9 +1240,9 @@
       <w:szCs w:val="26"/>
     </w:rPr>
   </w:style>
-  <w:style w:type="paragraph" w:styleId="Odsekzoznamu">
+  <w:style w:type="paragraph" w:styleId="ListParagraph">
     <w:name w:val="List Paragraph"/>
-    <w:basedOn w:val="Normlny"/>
+    <w:basedOn w:val="Normal"/>
     <w:uiPriority w:val="34"/>
     <w:qFormat/>
     <w:rsid w:val="00920D6B"/>
@@ -1244,10 +1251,10 @@
       <w:contextualSpacing/>
     </w:pPr>
   </w:style>
-  <w:style w:type="paragraph" w:styleId="Popis">
+  <w:style w:type="paragraph" w:styleId="Caption">
     <w:name w:val="caption"/>
-    <w:basedOn w:val="Normlny"/>
-    <w:next w:val="Normlny"/>
+    <w:basedOn w:val="Normal"/>
+    <w:next w:val="Normal"/>
     <w:uiPriority w:val="35"/>
     <w:unhideWhenUsed/>
     <w:qFormat/>

</xml_diff>

<commit_message>
additional information about project
</commit_message>
<xml_diff>
--- a/doc/Dokumentacia.docx
+++ b/doc/Dokumentacia.docx
@@ -82,6 +82,9 @@
       </w:r>
     </w:p>
     <w:p>
+      <w:pPr>
+        <w:jc w:val="both"/>
+      </w:pPr>
       <w:r>
         <w:t xml:space="preserve">Cieľom tohto projektu bolo implementovať </w:t>
       </w:r>
@@ -92,15 +95,7 @@
         <w:t>.</w:t>
       </w:r>
       <w:r>
-        <w:t xml:space="preserve"> Zároveň webová aplikácia musí byť schopná generovať </w:t>
-      </w:r>
-      <w:proofErr w:type="spellStart"/>
-      <w:r>
-        <w:t>generovať</w:t>
-      </w:r>
-      <w:proofErr w:type="spellEnd"/>
-      <w:r>
-        <w:t xml:space="preserve"> dva druhy URL odkazov pre každý uložený súbor, kde jeden odkaz umožňuje daný súbor stiahnuť a druhý odkaz otvorí webovú aplikáciu s oknom </w:t>
+        <w:t xml:space="preserve"> Zároveň webová aplikácia musí byť schopná generovať dva druhy URL odkazov pre každý uložený súbor, kde jeden odkaz umožňuje daný súbor stiahnuť a druhý odkaz otvorí webovú aplikáciu s oknom </w:t>
       </w:r>
       <w:r>
         <w:t>umožňujúcim</w:t>
@@ -129,6 +124,9 @@
       </w:r>
     </w:p>
     <w:p>
+      <w:pPr>
+        <w:jc w:val="both"/>
+      </w:pPr>
       <w:r>
         <w:t>Na úvodnom stretnutí sme</w:t>
       </w:r>
@@ -270,6 +268,9 @@
     </w:p>
     <w:p/>
     <w:p>
+      <w:pPr>
+        <w:jc w:val="both"/>
+      </w:pPr>
       <w:r>
         <w:t xml:space="preserve">Keďže </w:t>
       </w:r>
@@ -323,6 +324,137 @@
         <w:t>.</w:t>
       </w:r>
       <w:r>
+        <w:t xml:space="preserve"> Pre reprezentáciu súboru v databázovom modely sme použili </w:t>
+      </w:r>
+      <w:proofErr w:type="spellStart"/>
+      <w:r>
+        <w:t>FileField</w:t>
+      </w:r>
+      <w:proofErr w:type="spellEnd"/>
+      <w:r>
+        <w:t xml:space="preserve">, ktorý sme sa rozhodli použiť pre jeho funkcionalitu oproti </w:t>
+      </w:r>
+      <w:proofErr w:type="spellStart"/>
+      <w:r>
+        <w:t>BinaryFieldu</w:t>
+      </w:r>
+      <w:proofErr w:type="spellEnd"/>
+      <w:r>
+        <w:t xml:space="preserve">. Taktiež sme si </w:t>
+      </w:r>
+      <w:proofErr w:type="spellStart"/>
+      <w:r>
+        <w:t>naimplementovali</w:t>
+      </w:r>
+      <w:proofErr w:type="spellEnd"/>
+      <w:r>
+        <w:t xml:space="preserve"> vlastný </w:t>
+      </w:r>
+      <w:proofErr w:type="spellStart"/>
+      <w:r>
+        <w:t>QuerySet</w:t>
+      </w:r>
+      <w:proofErr w:type="spellEnd"/>
+      <w:r>
+        <w:t xml:space="preserve"> pre model súboru, ktorý nám umožňuje pohodlne </w:t>
+      </w:r>
+      <w:proofErr w:type="spellStart"/>
+      <w:r>
+        <w:t>zístavať</w:t>
+      </w:r>
+      <w:proofErr w:type="spellEnd"/>
+      <w:r>
+        <w:t xml:space="preserve"> </w:t>
+      </w:r>
+      <w:proofErr w:type="spellStart"/>
+      <w:r>
+        <w:t>expirované</w:t>
+      </w:r>
+      <w:proofErr w:type="spellEnd"/>
+      <w:r>
+        <w:t xml:space="preserve"> a </w:t>
+      </w:r>
+      <w:proofErr w:type="spellStart"/>
+      <w:r>
+        <w:t>neexpirované</w:t>
+      </w:r>
+      <w:proofErr w:type="spellEnd"/>
+      <w:r>
+        <w:t xml:space="preserve"> súbory. Pre implementáciu </w:t>
+      </w:r>
+      <w:proofErr w:type="spellStart"/>
+      <w:r>
+        <w:t>views</w:t>
+      </w:r>
+      <w:proofErr w:type="spellEnd"/>
+      <w:r>
+        <w:t xml:space="preserve"> sme používali prevažne </w:t>
+      </w:r>
+      <w:proofErr w:type="spellStart"/>
+      <w:r>
+        <w:t>class-based</w:t>
+      </w:r>
+      <w:proofErr w:type="spellEnd"/>
+      <w:r>
+        <w:t xml:space="preserve"> prístup s výnimkou </w:t>
+      </w:r>
+      <w:proofErr w:type="spellStart"/>
+      <w:r>
+        <w:t>signup</w:t>
+      </w:r>
+      <w:proofErr w:type="spellEnd"/>
+      <w:r>
+        <w:t xml:space="preserve"> </w:t>
+      </w:r>
+      <w:proofErr w:type="spellStart"/>
+      <w:r>
+        <w:t>view</w:t>
+      </w:r>
+      <w:proofErr w:type="spellEnd"/>
+      <w:r>
+        <w:t xml:space="preserve">, ktorý sme implementovali funkcionálne. Správna voľba </w:t>
+      </w:r>
+      <w:proofErr w:type="spellStart"/>
+      <w:r>
+        <w:t>Django</w:t>
+      </w:r>
+      <w:proofErr w:type="spellEnd"/>
+      <w:r>
+        <w:t xml:space="preserve"> </w:t>
+      </w:r>
+      <w:proofErr w:type="spellStart"/>
+      <w:r>
+        <w:t>framworku</w:t>
+      </w:r>
+      <w:proofErr w:type="spellEnd"/>
+      <w:r>
+        <w:t xml:space="preserve"> sa ukázala v tejto časti implementácie, pretože poskytnuté </w:t>
+      </w:r>
+      <w:proofErr w:type="spellStart"/>
+      <w:r>
+        <w:t>generic</w:t>
+      </w:r>
+      <w:proofErr w:type="spellEnd"/>
+      <w:r>
+        <w:t xml:space="preserve"> </w:t>
+      </w:r>
+      <w:proofErr w:type="spellStart"/>
+      <w:r>
+        <w:t>views</w:t>
+      </w:r>
+      <w:proofErr w:type="spellEnd"/>
+      <w:r>
+        <w:t xml:space="preserve"> nám výrazne uľahčili implementovanie požadovanej </w:t>
+      </w:r>
+      <w:proofErr w:type="spellStart"/>
+      <w:r>
+        <w:t>funckionality</w:t>
+      </w:r>
+      <w:proofErr w:type="spellEnd"/>
+      <w:r>
+        <w:t>.</w:t>
+      </w:r>
+      <w:r>
         <w:br/>
       </w:r>
       <w:r>
@@ -415,6 +547,118 @@
       <w:r>
         <w:t>, táto časť vývoja prebiehala v samostatnej vetve a po odsúhlasení vzhľadu aplikácie celým tímom bola spojená do hlavnej vetvy.</w:t>
       </w:r>
+    </w:p>
+    <w:p/>
+    <w:p>
+      <w:pPr>
+        <w:jc w:val="both"/>
+      </w:pPr>
+      <w:r>
+        <w:lastRenderedPageBreak/>
+        <w:t xml:space="preserve">Najzaujímavejšie časti projektu sú za nás nutnosť implementácia </w:t>
+      </w:r>
+      <w:proofErr w:type="spellStart"/>
+      <w:r>
+        <w:t>Django</w:t>
+      </w:r>
+      <w:proofErr w:type="spellEnd"/>
+      <w:r>
+        <w:t xml:space="preserve"> signálu na odstraňovanie súboru z </w:t>
+      </w:r>
+      <w:proofErr w:type="spellStart"/>
+      <w:r>
+        <w:t>filesystému</w:t>
+      </w:r>
+      <w:proofErr w:type="spellEnd"/>
+      <w:r>
+        <w:t xml:space="preserve"> pri odstránení súvisiaceho objektu. Ďalej implementácia periodického odmazávania </w:t>
+      </w:r>
+      <w:proofErr w:type="spellStart"/>
+      <w:r>
+        <w:t>expirovaných</w:t>
+      </w:r>
+      <w:proofErr w:type="spellEnd"/>
+      <w:r>
+        <w:t xml:space="preserve"> </w:t>
+      </w:r>
+      <w:proofErr w:type="spellStart"/>
+      <w:r>
+        <w:t>súborvo</w:t>
+      </w:r>
+      <w:proofErr w:type="spellEnd"/>
+      <w:r>
+        <w:t xml:space="preserve"> pomocou jednoduchého plánovacieho vlákna spusteného s </w:t>
+      </w:r>
+      <w:proofErr w:type="spellStart"/>
+      <w:r>
+        <w:t>Django</w:t>
+      </w:r>
+      <w:proofErr w:type="spellEnd"/>
+      <w:r>
+        <w:t xml:space="preserve"> aplikáciou. A na koniec implementácia </w:t>
+      </w:r>
+      <w:proofErr w:type="spellStart"/>
+      <w:r>
+        <w:t>vlasntého</w:t>
+      </w:r>
+      <w:proofErr w:type="spellEnd"/>
+      <w:r>
+        <w:t xml:space="preserve"> </w:t>
+      </w:r>
+      <w:proofErr w:type="spellStart"/>
+      <w:r>
+        <w:t>Django</w:t>
+      </w:r>
+      <w:proofErr w:type="spellEnd"/>
+      <w:r>
+        <w:t xml:space="preserve"> </w:t>
+      </w:r>
+      <w:proofErr w:type="spellStart"/>
+      <w:r>
+        <w:t>widgetu</w:t>
+      </w:r>
+      <w:proofErr w:type="spellEnd"/>
+      <w:r>
+        <w:t xml:space="preserve"> na zobrazenie </w:t>
+      </w:r>
+      <w:proofErr w:type="spellStart"/>
+      <w:r>
+        <w:t>DateTimePickeru</w:t>
+      </w:r>
+      <w:proofErr w:type="spellEnd"/>
+      <w:r>
+        <w:t xml:space="preserve"> v šablóne </w:t>
+      </w:r>
+      <w:r>
+        <w:t xml:space="preserve">pomocou </w:t>
+      </w:r>
+      <w:proofErr w:type="spellStart"/>
+      <w:r>
+        <w:t>JavaScriptovej</w:t>
+      </w:r>
+      <w:proofErr w:type="spellEnd"/>
+      <w:r>
+        <w:t xml:space="preserve"> knižnice </w:t>
+      </w:r>
+      <w:proofErr w:type="spellStart"/>
+      <w:r>
+        <w:t>Tempus</w:t>
+      </w:r>
+      <w:proofErr w:type="spellEnd"/>
+      <w:r>
+        <w:t xml:space="preserve"> </w:t>
+      </w:r>
+      <w:proofErr w:type="spellStart"/>
+      <w:r>
+        <w:t>Dominus</w:t>
+      </w:r>
+      <w:proofErr w:type="spellEnd"/>
+      <w:r>
+        <w:t>.</w:t>
+      </w:r>
+      <w:r>
+        <w:t xml:space="preserve"> </w:t>
+      </w:r>
       <w:r>
         <w:br/>
       </w:r>
@@ -428,7 +672,6 @@
         <w:rPr>
           <w:noProof/>
         </w:rPr>
-        <w:lastRenderedPageBreak/>
         <w:drawing>
           <wp:inline distT="0" distB="0" distL="0" distR="0" wp14:anchorId="6E59077D" wp14:editId="688125A4">
             <wp:extent cx="2235200" cy="2387600"/>
@@ -474,27 +717,14 @@
       <w:r>
         <w:t xml:space="preserve">Obrázok </w:t>
       </w:r>
-      <w:r>
-        <w:fldChar w:fldCharType="begin"/>
-      </w:r>
-      <w:r>
-        <w:instrText xml:space="preserve"> SEQ Obrázok \* ARABIC </w:instrText>
-      </w:r>
-      <w:r>
-        <w:fldChar w:fldCharType="separate"/>
-      </w:r>
-      <w:r>
-        <w:rPr>
-          <w:noProof/>
-        </w:rPr>
-        <w:t>1</w:t>
-      </w:r>
-      <w:r>
-        <w:rPr>
-          <w:noProof/>
-        </w:rPr>
-        <w:fldChar w:fldCharType="end"/>
-      </w:r>
+      <w:fldSimple w:instr=" SEQ Obrázok \* ARABIC ">
+        <w:r>
+          <w:rPr>
+            <w:noProof/>
+          </w:rPr>
+          <w:t>1</w:t>
+        </w:r>
+      </w:fldSimple>
       <w:r>
         <w:t xml:space="preserve"> Databázový model</w:t>
       </w:r>
@@ -508,6 +738,9 @@
       </w:r>
     </w:p>
     <w:p>
+      <w:pPr>
+        <w:jc w:val="both"/>
+      </w:pPr>
       <w:r>
         <w:t>Testovanie prebiehalo počas celého vývoja projektu. Počas testovania boli odhalené chyby ako napríklad chýbajúci atribút v databáze, odkazovanie sa na neexistujúci súbor a</w:t>
       </w:r>
@@ -529,13 +762,275 @@
     </w:p>
     <w:p>
       <w:pPr>
+        <w:jc w:val="both"/>
+      </w:pPr>
+    </w:p>
+    <w:p>
+      <w:pPr>
         <w:pStyle w:val="Heading1"/>
       </w:pPr>
       <w:r>
+        <w:t>Inštalácia</w:t>
+      </w:r>
+    </w:p>
+    <w:p>
+      <w:pPr>
+        <w:rPr>
+          <w:lang w:val="en-GB"/>
+        </w:rPr>
+      </w:pPr>
+      <w:r>
+        <w:t>Keďže</w:t>
+      </w:r>
+      <w:r>
+        <w:t xml:space="preserve"> je projekt implementovaný pomocou jazyku </w:t>
+      </w:r>
+      <w:proofErr w:type="spellStart"/>
+      <w:r>
+        <w:t>Python</w:t>
+      </w:r>
+      <w:proofErr w:type="spellEnd"/>
+      <w:r>
+        <w:t>, tak sa všetku požadované závisl</w:t>
+      </w:r>
+      <w:r>
+        <w:t xml:space="preserve">osti nachádzajú v súbore requirements.txt. K spusteniu predpokladáme využitie </w:t>
+      </w:r>
+      <w:proofErr w:type="spellStart"/>
+      <w:r>
+        <w:t>Python</w:t>
+      </w:r>
+      <w:proofErr w:type="spellEnd"/>
+      <w:r>
+        <w:t xml:space="preserve"> 3.8+. Nastavenie projektu je možné nasledujúcimi krokmi</w:t>
+      </w:r>
+      <w:r>
+        <w:rPr>
+          <w:lang w:val="en-GB"/>
+        </w:rPr>
+        <w:t>:</w:t>
+      </w:r>
+    </w:p>
+    <w:p>
+      <w:proofErr w:type="spellStart"/>
+      <w:r>
+        <w:rPr>
+          <w:lang w:val="en-GB"/>
+        </w:rPr>
+        <w:t>Vytvorenie</w:t>
+      </w:r>
+      <w:proofErr w:type="spellEnd"/>
+      <w:r>
+        <w:rPr>
+          <w:lang w:val="en-GB"/>
+        </w:rPr>
+        <w:t xml:space="preserve"> Python </w:t>
+      </w:r>
+      <w:proofErr w:type="spellStart"/>
+      <w:r>
+        <w:rPr>
+          <w:lang w:val="en-GB"/>
+        </w:rPr>
+        <w:t>prostredia</w:t>
+      </w:r>
+      <w:proofErr w:type="spellEnd"/>
+      <w:r>
+        <w:rPr>
+          <w:lang w:val="en-GB"/>
+        </w:rPr>
+        <w:t xml:space="preserve"> a in</w:t>
+      </w:r>
+      <w:proofErr w:type="spellStart"/>
+      <w:r>
+        <w:t>štalácia</w:t>
+      </w:r>
+      <w:proofErr w:type="spellEnd"/>
+      <w:r>
+        <w:t xml:space="preserve"> závislostí:</w:t>
+      </w:r>
+    </w:p>
+    <w:p/>
+    <w:p>
+      <w:r>
+        <w:t xml:space="preserve">python3.8 -m </w:t>
+      </w:r>
+      <w:proofErr w:type="spellStart"/>
+      <w:r>
+        <w:t>venv</w:t>
+      </w:r>
+      <w:proofErr w:type="spellEnd"/>
+      <w:r>
+        <w:t xml:space="preserve"> .</w:t>
+      </w:r>
+      <w:proofErr w:type="spellStart"/>
+      <w:r>
+        <w:t>venv</w:t>
+      </w:r>
+      <w:proofErr w:type="spellEnd"/>
+    </w:p>
+    <w:p>
+      <w:pPr>
+        <w:rPr>
+          <w:lang w:val="fr-FR"/>
+        </w:rPr>
+      </w:pPr>
+      <w:proofErr w:type="spellStart"/>
+      <w:r>
+        <w:t>source</w:t>
+      </w:r>
+      <w:proofErr w:type="spellEnd"/>
+      <w:r>
+        <w:t xml:space="preserve"> .</w:t>
+      </w:r>
+      <w:proofErr w:type="spellStart"/>
+      <w:r>
+        <w:t>ven</w:t>
+      </w:r>
+      <w:proofErr w:type="spellEnd"/>
+      <w:r>
+        <w:rPr>
+          <w:lang w:val="fr-FR"/>
+        </w:rPr>
+        <w:t>/bin/</w:t>
+      </w:r>
+      <w:proofErr w:type="spellStart"/>
+      <w:r>
+        <w:rPr>
+          <w:lang w:val="fr-FR"/>
+        </w:rPr>
+        <w:t>a</w:t>
+      </w:r>
+      <w:r>
+        <w:rPr>
+          <w:lang w:val="fr-FR"/>
+        </w:rPr>
+        <w:t>ctivate</w:t>
+      </w:r>
+      <w:proofErr w:type="spellEnd"/>
+    </w:p>
+    <w:p>
+      <w:pPr>
+        <w:rPr>
+          <w:lang w:val="en-GB"/>
+        </w:rPr>
+      </w:pPr>
+      <w:r>
+        <w:rPr>
+          <w:lang w:val="en-GB"/>
+        </w:rPr>
+        <w:t>pip install -r requirements.t</w:t>
+      </w:r>
+      <w:r>
+        <w:rPr>
+          <w:lang w:val="en-GB"/>
+        </w:rPr>
+        <w:t>xt</w:t>
+      </w:r>
+    </w:p>
+    <w:p>
+      <w:pPr>
+        <w:rPr>
+          <w:lang w:val="en-GB"/>
+        </w:rPr>
+      </w:pPr>
+    </w:p>
+    <w:p>
+      <w:proofErr w:type="spellStart"/>
+      <w:r>
+        <w:rPr>
+          <w:lang w:val="en-GB"/>
+        </w:rPr>
+        <w:t>Spustenie</w:t>
+      </w:r>
+      <w:proofErr w:type="spellEnd"/>
+      <w:r>
+        <w:rPr>
+          <w:lang w:val="en-GB"/>
+        </w:rPr>
+        <w:t xml:space="preserve"> </w:t>
+      </w:r>
+      <w:proofErr w:type="spellStart"/>
+      <w:r>
+        <w:rPr>
+          <w:lang w:val="en-GB"/>
+        </w:rPr>
+        <w:t>datab</w:t>
+      </w:r>
+      <w:r>
+        <w:t>ázových</w:t>
+      </w:r>
+      <w:proofErr w:type="spellEnd"/>
+      <w:r>
+        <w:t xml:space="preserve"> migrácií a lokálneho serveru:</w:t>
+      </w:r>
+    </w:p>
+    <w:p>
+      <w:pPr>
+        <w:rPr>
+          <w:lang w:val="en-GB"/>
+        </w:rPr>
+      </w:pPr>
+    </w:p>
+    <w:p>
+      <w:pPr>
+        <w:rPr>
+          <w:lang w:val="en-GB"/>
+        </w:rPr>
+      </w:pPr>
+      <w:r>
+        <w:rPr>
+          <w:lang w:val="en-GB"/>
+        </w:rPr>
+        <w:t>python manage.py migrate</w:t>
+      </w:r>
+    </w:p>
+    <w:p>
+      <w:pPr>
+        <w:rPr>
+          <w:lang w:val="en-GB"/>
+        </w:rPr>
+      </w:pPr>
+      <w:r>
+        <w:rPr>
+          <w:lang w:val="en-GB"/>
+        </w:rPr>
+        <w:t xml:space="preserve">python manage.py </w:t>
+      </w:r>
+      <w:proofErr w:type="spellStart"/>
+      <w:r>
+        <w:rPr>
+          <w:lang w:val="en-GB"/>
+        </w:rPr>
+        <w:t>runserver</w:t>
+      </w:r>
+      <w:proofErr w:type="spellEnd"/>
+    </w:p>
+    <w:p>
+      <w:pPr>
+        <w:rPr>
+          <w:rFonts w:asciiTheme="majorHAnsi" w:eastAsiaTheme="majorEastAsia" w:hAnsiTheme="majorHAnsi" w:cstheme="majorBidi"/>
+          <w:color w:val="2F5496" w:themeColor="accent1" w:themeShade="BF"/>
+          <w:sz w:val="32"/>
+          <w:szCs w:val="32"/>
+        </w:rPr>
+      </w:pPr>
+      <w:r>
+        <w:br w:type="page"/>
+      </w:r>
+    </w:p>
+    <w:p>
+      <w:pPr>
+        <w:pStyle w:val="Heading1"/>
+      </w:pPr>
+      <w:r>
+        <w:lastRenderedPageBreak/>
         <w:t>Záver</w:t>
       </w:r>
     </w:p>
     <w:p>
+      <w:pPr>
+        <w:jc w:val="both"/>
+      </w:pPr>
       <w:r>
         <w:rPr>
           <w:noProof/>

</xml_diff>